<commit_message>
Update Deskripsi Topik Masalah.docx
</commit_message>
<xml_diff>
--- a/Deskripsi Topik Masalah.docx
+++ b/Deskripsi Topik Masalah.docx
@@ -11635,6 +11635,639 @@
         <w:t>Dipakai</w:t>
       </w:r>
       <w:proofErr w:type="spellEnd"/>
+    </w:p>
+    <w:p>
+      <w:pPr>
+        <w:pStyle w:val="ListParagraph"/>
+        <w:spacing w:line="360" w:lineRule="auto"/>
+        <w:ind w:firstLine="720"/>
+        <w:rPr>
+          <w:rFonts w:ascii="Times New Roman" w:hAnsi="Times New Roman" w:cs="Times New Roman"/>
+          <w:bCs/>
+          <w:sz w:val="24"/>
+          <w:szCs w:val="24"/>
+        </w:rPr>
+      </w:pPr>
+      <w:proofErr w:type="spellStart"/>
+      <w:r>
+        <w:rPr>
+          <w:rFonts w:ascii="Times New Roman" w:hAnsi="Times New Roman" w:cs="Times New Roman"/>
+          <w:bCs/>
+          <w:sz w:val="24"/>
+          <w:szCs w:val="24"/>
+        </w:rPr>
+        <w:t>Metode</w:t>
+      </w:r>
+      <w:proofErr w:type="spellEnd"/>
+      <w:r>
+        <w:rPr>
+          <w:rFonts w:ascii="Times New Roman" w:hAnsi="Times New Roman" w:cs="Times New Roman"/>
+          <w:bCs/>
+          <w:sz w:val="24"/>
+          <w:szCs w:val="24"/>
+        </w:rPr>
+        <w:t xml:space="preserve"> </w:t>
+      </w:r>
+      <w:proofErr w:type="spellStart"/>
+      <w:r>
+        <w:rPr>
+          <w:rFonts w:ascii="Times New Roman" w:hAnsi="Times New Roman" w:cs="Times New Roman"/>
+          <w:bCs/>
+          <w:sz w:val="24"/>
+          <w:szCs w:val="24"/>
+        </w:rPr>
+        <w:t>analisis</w:t>
+      </w:r>
+      <w:proofErr w:type="spellEnd"/>
+      <w:r>
+        <w:rPr>
+          <w:rFonts w:ascii="Times New Roman" w:hAnsi="Times New Roman" w:cs="Times New Roman"/>
+          <w:bCs/>
+          <w:sz w:val="24"/>
+          <w:szCs w:val="24"/>
+        </w:rPr>
+        <w:t xml:space="preserve"> yang </w:t>
+      </w:r>
+      <w:proofErr w:type="spellStart"/>
+      <w:r>
+        <w:rPr>
+          <w:rFonts w:ascii="Times New Roman" w:hAnsi="Times New Roman" w:cs="Times New Roman"/>
+          <w:bCs/>
+          <w:sz w:val="24"/>
+          <w:szCs w:val="24"/>
+        </w:rPr>
+        <w:t>digunakan</w:t>
+      </w:r>
+      <w:proofErr w:type="spellEnd"/>
+      <w:r>
+        <w:rPr>
+          <w:rFonts w:ascii="Times New Roman" w:hAnsi="Times New Roman" w:cs="Times New Roman"/>
+          <w:bCs/>
+          <w:sz w:val="24"/>
+          <w:szCs w:val="24"/>
+        </w:rPr>
+        <w:t xml:space="preserve"> </w:t>
+      </w:r>
+      <w:proofErr w:type="spellStart"/>
+      <w:r>
+        <w:rPr>
+          <w:rFonts w:ascii="Times New Roman" w:hAnsi="Times New Roman" w:cs="Times New Roman"/>
+          <w:bCs/>
+          <w:sz w:val="24"/>
+          <w:szCs w:val="24"/>
+        </w:rPr>
+        <w:t>dalam</w:t>
+      </w:r>
+      <w:proofErr w:type="spellEnd"/>
+      <w:r>
+        <w:rPr>
+          <w:rFonts w:ascii="Times New Roman" w:hAnsi="Times New Roman" w:cs="Times New Roman"/>
+          <w:bCs/>
+          <w:sz w:val="24"/>
+          <w:szCs w:val="24"/>
+        </w:rPr>
+        <w:t xml:space="preserve"> </w:t>
+      </w:r>
+      <w:proofErr w:type="spellStart"/>
+      <w:r>
+        <w:rPr>
+          <w:rFonts w:ascii="Times New Roman" w:hAnsi="Times New Roman" w:cs="Times New Roman"/>
+          <w:bCs/>
+          <w:sz w:val="24"/>
+          <w:szCs w:val="24"/>
+        </w:rPr>
+        <w:t>Sistem</w:t>
+      </w:r>
+      <w:proofErr w:type="spellEnd"/>
+      <w:r>
+        <w:rPr>
+          <w:rFonts w:ascii="Times New Roman" w:hAnsi="Times New Roman" w:cs="Times New Roman"/>
+          <w:bCs/>
+          <w:sz w:val="24"/>
+          <w:szCs w:val="24"/>
+        </w:rPr>
+        <w:t xml:space="preserve"> </w:t>
+      </w:r>
+      <w:proofErr w:type="spellStart"/>
+      <w:r>
+        <w:rPr>
+          <w:rFonts w:ascii="Times New Roman" w:hAnsi="Times New Roman" w:cs="Times New Roman"/>
+          <w:bCs/>
+          <w:sz w:val="24"/>
+          <w:szCs w:val="24"/>
+        </w:rPr>
+        <w:t>Pembelajaran</w:t>
+      </w:r>
+      <w:proofErr w:type="spellEnd"/>
+      <w:r>
+        <w:rPr>
+          <w:rFonts w:ascii="Times New Roman" w:hAnsi="Times New Roman" w:cs="Times New Roman"/>
+          <w:bCs/>
+          <w:sz w:val="24"/>
+          <w:szCs w:val="24"/>
+        </w:rPr>
+        <w:t xml:space="preserve"> Online </w:t>
+      </w:r>
+      <w:proofErr w:type="spellStart"/>
+      <w:r>
+        <w:rPr>
+          <w:rFonts w:ascii="Times New Roman" w:hAnsi="Times New Roman" w:cs="Times New Roman"/>
+          <w:bCs/>
+          <w:sz w:val="24"/>
+          <w:szCs w:val="24"/>
+        </w:rPr>
+        <w:t>ini</w:t>
+      </w:r>
+      <w:proofErr w:type="spellEnd"/>
+      <w:r>
+        <w:rPr>
+          <w:rFonts w:ascii="Times New Roman" w:hAnsi="Times New Roman" w:cs="Times New Roman"/>
+          <w:bCs/>
+          <w:sz w:val="24"/>
+          <w:szCs w:val="24"/>
+        </w:rPr>
+        <w:t xml:space="preserve"> </w:t>
+      </w:r>
+      <w:proofErr w:type="spellStart"/>
+      <w:r>
+        <w:rPr>
+          <w:rFonts w:ascii="Times New Roman" w:hAnsi="Times New Roman" w:cs="Times New Roman"/>
+          <w:bCs/>
+          <w:sz w:val="24"/>
+          <w:szCs w:val="24"/>
+        </w:rPr>
+        <w:t>yaitu</w:t>
+      </w:r>
+      <w:proofErr w:type="spellEnd"/>
+      <w:r>
+        <w:rPr>
+          <w:rFonts w:ascii="Times New Roman" w:hAnsi="Times New Roman" w:cs="Times New Roman"/>
+          <w:bCs/>
+          <w:sz w:val="24"/>
+          <w:szCs w:val="24"/>
+        </w:rPr>
+        <w:t xml:space="preserve"> </w:t>
+      </w:r>
+      <w:proofErr w:type="spellStart"/>
+      <w:r>
+        <w:rPr>
+          <w:rFonts w:ascii="Times New Roman" w:hAnsi="Times New Roman" w:cs="Times New Roman"/>
+          <w:bCs/>
+          <w:sz w:val="24"/>
+          <w:szCs w:val="24"/>
+        </w:rPr>
+        <w:t>dengan</w:t>
+      </w:r>
+      <w:proofErr w:type="spellEnd"/>
+      <w:r>
+        <w:rPr>
+          <w:rFonts w:ascii="Times New Roman" w:hAnsi="Times New Roman" w:cs="Times New Roman"/>
+          <w:bCs/>
+          <w:sz w:val="24"/>
+          <w:szCs w:val="24"/>
+        </w:rPr>
+        <w:t xml:space="preserve"> </w:t>
+      </w:r>
+      <w:proofErr w:type="spellStart"/>
+      <w:r>
+        <w:rPr>
+          <w:rFonts w:ascii="Times New Roman" w:hAnsi="Times New Roman" w:cs="Times New Roman"/>
+          <w:bCs/>
+          <w:sz w:val="24"/>
+          <w:szCs w:val="24"/>
+        </w:rPr>
+        <w:t>melakukan</w:t>
+      </w:r>
+      <w:proofErr w:type="spellEnd"/>
+      <w:r>
+        <w:rPr>
+          <w:rFonts w:ascii="Times New Roman" w:hAnsi="Times New Roman" w:cs="Times New Roman"/>
+          <w:bCs/>
+          <w:sz w:val="24"/>
+          <w:szCs w:val="24"/>
+        </w:rPr>
+        <w:t xml:space="preserve"> </w:t>
+      </w:r>
+      <w:proofErr w:type="spellStart"/>
+      <w:r>
+        <w:rPr>
+          <w:rFonts w:ascii="Times New Roman" w:hAnsi="Times New Roman" w:cs="Times New Roman"/>
+          <w:bCs/>
+          <w:sz w:val="24"/>
+          <w:szCs w:val="24"/>
+        </w:rPr>
+        <w:t>observasi</w:t>
+      </w:r>
+      <w:proofErr w:type="spellEnd"/>
+      <w:r>
+        <w:rPr>
+          <w:rFonts w:ascii="Times New Roman" w:hAnsi="Times New Roman" w:cs="Times New Roman"/>
+          <w:bCs/>
+          <w:sz w:val="24"/>
+          <w:szCs w:val="24"/>
+        </w:rPr>
+        <w:t xml:space="preserve"> </w:t>
+      </w:r>
+      <w:proofErr w:type="spellStart"/>
+      <w:r>
+        <w:rPr>
+          <w:rFonts w:ascii="Times New Roman" w:hAnsi="Times New Roman" w:cs="Times New Roman"/>
+          <w:bCs/>
+          <w:sz w:val="24"/>
+          <w:szCs w:val="24"/>
+        </w:rPr>
+        <w:t>melalui</w:t>
+      </w:r>
+      <w:proofErr w:type="spellEnd"/>
+      <w:r>
+        <w:rPr>
+          <w:rFonts w:ascii="Times New Roman" w:hAnsi="Times New Roman" w:cs="Times New Roman"/>
+          <w:bCs/>
+          <w:sz w:val="24"/>
+          <w:szCs w:val="24"/>
+        </w:rPr>
+        <w:t xml:space="preserve"> </w:t>
+      </w:r>
+      <w:proofErr w:type="spellStart"/>
+      <w:r>
+        <w:rPr>
+          <w:rFonts w:ascii="Times New Roman" w:hAnsi="Times New Roman" w:cs="Times New Roman"/>
+          <w:bCs/>
+          <w:sz w:val="24"/>
+          <w:szCs w:val="24"/>
+        </w:rPr>
+        <w:t>ketentuan</w:t>
+      </w:r>
+      <w:proofErr w:type="spellEnd"/>
+      <w:r>
+        <w:rPr>
+          <w:rFonts w:ascii="Times New Roman" w:hAnsi="Times New Roman" w:cs="Times New Roman"/>
+          <w:bCs/>
+          <w:sz w:val="24"/>
+          <w:szCs w:val="24"/>
+        </w:rPr>
+        <w:t xml:space="preserve"> </w:t>
+      </w:r>
+      <w:proofErr w:type="spellStart"/>
+      <w:r>
+        <w:rPr>
+          <w:rFonts w:ascii="Times New Roman" w:hAnsi="Times New Roman" w:cs="Times New Roman"/>
+          <w:bCs/>
+          <w:sz w:val="24"/>
+          <w:szCs w:val="24"/>
+        </w:rPr>
+        <w:t>perencanaan</w:t>
+      </w:r>
+      <w:proofErr w:type="spellEnd"/>
+      <w:r>
+        <w:rPr>
+          <w:rFonts w:ascii="Times New Roman" w:hAnsi="Times New Roman" w:cs="Times New Roman"/>
+          <w:bCs/>
+          <w:sz w:val="24"/>
+          <w:szCs w:val="24"/>
+        </w:rPr>
+        <w:t xml:space="preserve"> RPS yang </w:t>
+      </w:r>
+      <w:proofErr w:type="spellStart"/>
+      <w:r>
+        <w:rPr>
+          <w:rFonts w:ascii="Times New Roman" w:hAnsi="Times New Roman" w:cs="Times New Roman"/>
+          <w:bCs/>
+          <w:sz w:val="24"/>
+          <w:szCs w:val="24"/>
+        </w:rPr>
+        <w:t>diatur</w:t>
+      </w:r>
+      <w:proofErr w:type="spellEnd"/>
+      <w:r>
+        <w:rPr>
+          <w:rFonts w:ascii="Times New Roman" w:hAnsi="Times New Roman" w:cs="Times New Roman"/>
+          <w:bCs/>
+          <w:sz w:val="24"/>
+          <w:szCs w:val="24"/>
+        </w:rPr>
+        <w:t xml:space="preserve"> </w:t>
+      </w:r>
+      <w:proofErr w:type="spellStart"/>
+      <w:r>
+        <w:rPr>
+          <w:rFonts w:ascii="Times New Roman" w:hAnsi="Times New Roman" w:cs="Times New Roman"/>
+          <w:bCs/>
+          <w:sz w:val="24"/>
+          <w:szCs w:val="24"/>
+        </w:rPr>
+        <w:t>dalam</w:t>
+      </w:r>
+      <w:proofErr w:type="spellEnd"/>
+      <w:r>
+        <w:rPr>
+          <w:rFonts w:ascii="Times New Roman" w:hAnsi="Times New Roman" w:cs="Times New Roman"/>
+          <w:bCs/>
+          <w:sz w:val="24"/>
+          <w:szCs w:val="24"/>
+        </w:rPr>
+        <w:t xml:space="preserve"> </w:t>
+      </w:r>
+      <w:proofErr w:type="spellStart"/>
+      <w:r>
+        <w:rPr>
+          <w:rFonts w:ascii="Times New Roman" w:hAnsi="Times New Roman" w:cs="Times New Roman"/>
+          <w:bCs/>
+          <w:sz w:val="24"/>
+          <w:szCs w:val="24"/>
+        </w:rPr>
+        <w:t>Permendikbud</w:t>
+      </w:r>
+      <w:proofErr w:type="spellEnd"/>
+      <w:r>
+        <w:rPr>
+          <w:rFonts w:ascii="Times New Roman" w:hAnsi="Times New Roman" w:cs="Times New Roman"/>
+          <w:bCs/>
+          <w:sz w:val="24"/>
+          <w:szCs w:val="24"/>
+        </w:rPr>
+        <w:t xml:space="preserve"> No.49/2014. </w:t>
+      </w:r>
+      <w:proofErr w:type="spellStart"/>
+      <w:r>
+        <w:rPr>
+          <w:rFonts w:ascii="Times New Roman" w:hAnsi="Times New Roman" w:cs="Times New Roman"/>
+          <w:bCs/>
+          <w:sz w:val="24"/>
+          <w:szCs w:val="24"/>
+        </w:rPr>
+        <w:t>Dengan</w:t>
+      </w:r>
+      <w:proofErr w:type="spellEnd"/>
+      <w:r>
+        <w:rPr>
+          <w:rFonts w:ascii="Times New Roman" w:hAnsi="Times New Roman" w:cs="Times New Roman"/>
+          <w:bCs/>
+          <w:sz w:val="24"/>
+          <w:szCs w:val="24"/>
+        </w:rPr>
+        <w:t xml:space="preserve"> </w:t>
+      </w:r>
+      <w:proofErr w:type="spellStart"/>
+      <w:r>
+        <w:rPr>
+          <w:rFonts w:ascii="Times New Roman" w:hAnsi="Times New Roman" w:cs="Times New Roman"/>
+          <w:bCs/>
+          <w:sz w:val="24"/>
+          <w:szCs w:val="24"/>
+        </w:rPr>
+        <w:t>adanya</w:t>
+      </w:r>
+      <w:proofErr w:type="spellEnd"/>
+      <w:r>
+        <w:rPr>
+          <w:rFonts w:ascii="Times New Roman" w:hAnsi="Times New Roman" w:cs="Times New Roman"/>
+          <w:bCs/>
+          <w:sz w:val="24"/>
+          <w:szCs w:val="24"/>
+        </w:rPr>
+        <w:t xml:space="preserve"> </w:t>
+      </w:r>
+      <w:proofErr w:type="spellStart"/>
+      <w:r>
+        <w:rPr>
+          <w:rFonts w:ascii="Times New Roman" w:hAnsi="Times New Roman" w:cs="Times New Roman"/>
+          <w:bCs/>
+          <w:sz w:val="24"/>
+          <w:szCs w:val="24"/>
+        </w:rPr>
+        <w:t>ketentuan</w:t>
+      </w:r>
+      <w:proofErr w:type="spellEnd"/>
+      <w:r>
+        <w:rPr>
+          <w:rFonts w:ascii="Times New Roman" w:hAnsi="Times New Roman" w:cs="Times New Roman"/>
+          <w:bCs/>
+          <w:sz w:val="24"/>
+          <w:szCs w:val="24"/>
+        </w:rPr>
+        <w:t xml:space="preserve"> </w:t>
+      </w:r>
+      <w:proofErr w:type="spellStart"/>
+      <w:r>
+        <w:rPr>
+          <w:rFonts w:ascii="Times New Roman" w:hAnsi="Times New Roman" w:cs="Times New Roman"/>
+          <w:bCs/>
+          <w:sz w:val="24"/>
+          <w:szCs w:val="24"/>
+        </w:rPr>
+        <w:t>tersebut</w:t>
+      </w:r>
+      <w:proofErr w:type="spellEnd"/>
+      <w:r>
+        <w:rPr>
+          <w:rFonts w:ascii="Times New Roman" w:hAnsi="Times New Roman" w:cs="Times New Roman"/>
+          <w:bCs/>
+          <w:sz w:val="24"/>
+          <w:szCs w:val="24"/>
+        </w:rPr>
+        <w:t xml:space="preserve">, </w:t>
+      </w:r>
+      <w:proofErr w:type="spellStart"/>
+      <w:r>
+        <w:rPr>
+          <w:rFonts w:ascii="Times New Roman" w:hAnsi="Times New Roman" w:cs="Times New Roman"/>
+          <w:bCs/>
+          <w:sz w:val="24"/>
+          <w:szCs w:val="24"/>
+        </w:rPr>
+        <w:t>maka</w:t>
+      </w:r>
+      <w:proofErr w:type="spellEnd"/>
+      <w:r>
+        <w:rPr>
+          <w:rFonts w:ascii="Times New Roman" w:hAnsi="Times New Roman" w:cs="Times New Roman"/>
+          <w:bCs/>
+          <w:sz w:val="24"/>
+          <w:szCs w:val="24"/>
+        </w:rPr>
+        <w:t xml:space="preserve"> </w:t>
+      </w:r>
+      <w:proofErr w:type="spellStart"/>
+      <w:r>
+        <w:rPr>
+          <w:rFonts w:ascii="Times New Roman" w:hAnsi="Times New Roman" w:cs="Times New Roman"/>
+          <w:bCs/>
+          <w:sz w:val="24"/>
+          <w:szCs w:val="24"/>
+        </w:rPr>
+        <w:t>dosen</w:t>
+      </w:r>
+      <w:proofErr w:type="spellEnd"/>
+      <w:r>
+        <w:rPr>
+          <w:rFonts w:ascii="Times New Roman" w:hAnsi="Times New Roman" w:cs="Times New Roman"/>
+          <w:bCs/>
+          <w:sz w:val="24"/>
+          <w:szCs w:val="24"/>
+        </w:rPr>
+        <w:t xml:space="preserve"> </w:t>
+      </w:r>
+      <w:proofErr w:type="spellStart"/>
+      <w:r>
+        <w:rPr>
+          <w:rFonts w:ascii="Times New Roman" w:hAnsi="Times New Roman" w:cs="Times New Roman"/>
+          <w:bCs/>
+          <w:sz w:val="24"/>
+          <w:szCs w:val="24"/>
+        </w:rPr>
+        <w:t>memerlukan</w:t>
+      </w:r>
+      <w:proofErr w:type="spellEnd"/>
+      <w:r>
+        <w:rPr>
+          <w:rFonts w:ascii="Times New Roman" w:hAnsi="Times New Roman" w:cs="Times New Roman"/>
+          <w:bCs/>
+          <w:sz w:val="24"/>
+          <w:szCs w:val="24"/>
+        </w:rPr>
+        <w:t xml:space="preserve"> </w:t>
+      </w:r>
+      <w:proofErr w:type="spellStart"/>
+      <w:r>
+        <w:rPr>
+          <w:rFonts w:ascii="Times New Roman" w:hAnsi="Times New Roman" w:cs="Times New Roman"/>
+          <w:bCs/>
+          <w:sz w:val="24"/>
+          <w:szCs w:val="24"/>
+        </w:rPr>
+        <w:t>sistem</w:t>
+      </w:r>
+      <w:proofErr w:type="spellEnd"/>
+      <w:r>
+        <w:rPr>
+          <w:rFonts w:ascii="Times New Roman" w:hAnsi="Times New Roman" w:cs="Times New Roman"/>
+          <w:bCs/>
+          <w:sz w:val="24"/>
+          <w:szCs w:val="24"/>
+        </w:rPr>
+        <w:t xml:space="preserve"> </w:t>
+      </w:r>
+      <w:proofErr w:type="spellStart"/>
+      <w:r>
+        <w:rPr>
+          <w:rFonts w:ascii="Times New Roman" w:hAnsi="Times New Roman" w:cs="Times New Roman"/>
+          <w:bCs/>
+          <w:sz w:val="24"/>
+          <w:szCs w:val="24"/>
+        </w:rPr>
+        <w:t>dapat</w:t>
+      </w:r>
+      <w:proofErr w:type="spellEnd"/>
+      <w:r>
+        <w:rPr>
+          <w:rFonts w:ascii="Times New Roman" w:hAnsi="Times New Roman" w:cs="Times New Roman"/>
+          <w:bCs/>
+          <w:sz w:val="24"/>
+          <w:szCs w:val="24"/>
+        </w:rPr>
+        <w:t xml:space="preserve"> </w:t>
+      </w:r>
+      <w:proofErr w:type="spellStart"/>
+      <w:r>
+        <w:rPr>
+          <w:rFonts w:ascii="Times New Roman" w:hAnsi="Times New Roman" w:cs="Times New Roman"/>
+          <w:bCs/>
+          <w:sz w:val="24"/>
+          <w:szCs w:val="24"/>
+        </w:rPr>
+        <w:t>mengimplementasikan</w:t>
+      </w:r>
+      <w:proofErr w:type="spellEnd"/>
+      <w:r>
+        <w:rPr>
+          <w:rFonts w:ascii="Times New Roman" w:hAnsi="Times New Roman" w:cs="Times New Roman"/>
+          <w:bCs/>
+          <w:sz w:val="24"/>
+          <w:szCs w:val="24"/>
+        </w:rPr>
+        <w:t xml:space="preserve"> </w:t>
+      </w:r>
+      <w:proofErr w:type="spellStart"/>
+      <w:r>
+        <w:rPr>
+          <w:rFonts w:ascii="Times New Roman" w:hAnsi="Times New Roman" w:cs="Times New Roman"/>
+          <w:bCs/>
+          <w:sz w:val="24"/>
+          <w:szCs w:val="24"/>
+        </w:rPr>
+        <w:t>ketentuan</w:t>
+      </w:r>
+      <w:proofErr w:type="spellEnd"/>
+      <w:r>
+        <w:rPr>
+          <w:rFonts w:ascii="Times New Roman" w:hAnsi="Times New Roman" w:cs="Times New Roman"/>
+          <w:bCs/>
+          <w:sz w:val="24"/>
+          <w:szCs w:val="24"/>
+        </w:rPr>
+        <w:t xml:space="preserve"> </w:t>
+      </w:r>
+      <w:proofErr w:type="spellStart"/>
+      <w:r>
+        <w:rPr>
+          <w:rFonts w:ascii="Times New Roman" w:hAnsi="Times New Roman" w:cs="Times New Roman"/>
+          <w:bCs/>
+          <w:sz w:val="24"/>
+          <w:szCs w:val="24"/>
+        </w:rPr>
+        <w:t>perencaan</w:t>
+      </w:r>
+      <w:proofErr w:type="spellEnd"/>
+      <w:r>
+        <w:rPr>
+          <w:rFonts w:ascii="Times New Roman" w:hAnsi="Times New Roman" w:cs="Times New Roman"/>
+          <w:bCs/>
+          <w:sz w:val="24"/>
+          <w:szCs w:val="24"/>
+        </w:rPr>
+        <w:t xml:space="preserve"> RPS </w:t>
+      </w:r>
+      <w:proofErr w:type="spellStart"/>
+      <w:r>
+        <w:rPr>
+          <w:rFonts w:ascii="Times New Roman" w:hAnsi="Times New Roman" w:cs="Times New Roman"/>
+          <w:bCs/>
+          <w:sz w:val="24"/>
+          <w:szCs w:val="24"/>
+        </w:rPr>
+        <w:t>dengan</w:t>
+      </w:r>
+      <w:proofErr w:type="spellEnd"/>
+      <w:r>
+        <w:rPr>
+          <w:rFonts w:ascii="Times New Roman" w:hAnsi="Times New Roman" w:cs="Times New Roman"/>
+          <w:bCs/>
+          <w:sz w:val="24"/>
+          <w:szCs w:val="24"/>
+        </w:rPr>
+        <w:t xml:space="preserve"> </w:t>
+      </w:r>
+      <w:proofErr w:type="spellStart"/>
+      <w:r>
+        <w:rPr>
+          <w:rFonts w:ascii="Times New Roman" w:hAnsi="Times New Roman" w:cs="Times New Roman"/>
+          <w:bCs/>
+          <w:sz w:val="24"/>
+          <w:szCs w:val="24"/>
+        </w:rPr>
+        <w:t>mudah</w:t>
+      </w:r>
+      <w:proofErr w:type="spellEnd"/>
+      <w:r>
+        <w:rPr>
+          <w:rFonts w:ascii="Times New Roman" w:hAnsi="Times New Roman" w:cs="Times New Roman"/>
+          <w:bCs/>
+          <w:sz w:val="24"/>
+          <w:szCs w:val="24"/>
+        </w:rPr>
+        <w:t>.</w:t>
+      </w:r>
     </w:p>
     <w:sectPr>
       <w:pgSz w:w="12240" w:h="15840"/>
@@ -13057,6 +13690,7 @@
     <w:lsdException w:name="HTML Sample" w:semiHidden="1" w:unhideWhenUsed="1"/>
     <w:lsdException w:name="HTML Typewriter" w:semiHidden="1" w:unhideWhenUsed="1"/>
     <w:lsdException w:name="HTML Variable" w:semiHidden="1" w:unhideWhenUsed="1"/>
+    <w:lsdException w:name="Normal Table" w:semiHidden="1" w:unhideWhenUsed="1"/>
     <w:lsdException w:name="annotation subject" w:semiHidden="1" w:unhideWhenUsed="1"/>
     <w:lsdException w:name="No List" w:semiHidden="1" w:unhideWhenUsed="1"/>
     <w:lsdException w:name="Outline List 1" w:semiHidden="1" w:unhideWhenUsed="1"/>
@@ -13099,8 +13733,11 @@
     <w:lsdException w:name="Table Contemporary" w:semiHidden="1" w:unhideWhenUsed="1"/>
     <w:lsdException w:name="Table Elegant" w:semiHidden="1" w:unhideWhenUsed="1"/>
     <w:lsdException w:name="Table Professional" w:semiHidden="1" w:unhideWhenUsed="1"/>
+    <w:lsdException w:name="Table Subtle 1" w:semiHidden="1" w:unhideWhenUsed="1"/>
     <w:lsdException w:name="Table Subtle 2" w:semiHidden="1" w:unhideWhenUsed="1"/>
     <w:lsdException w:name="Table Web 1" w:semiHidden="1" w:unhideWhenUsed="1"/>
+    <w:lsdException w:name="Table Web 2" w:semiHidden="1" w:unhideWhenUsed="1"/>
+    <w:lsdException w:name="Table Web 3" w:semiHidden="1" w:unhideWhenUsed="1"/>
     <w:lsdException w:name="Balloon Text" w:semiHidden="1" w:unhideWhenUsed="1"/>
     <w:lsdException w:name="Table Grid" w:uiPriority="39"/>
     <w:lsdException w:name="Table Theme" w:semiHidden="1" w:unhideWhenUsed="1"/>

</xml_diff>